<commit_message>
Updates Manual de Usuario
</commit_message>
<xml_diff>
--- a/PROGRAMACION ORIENTADA A OBJETOS/Manual de Usuario.docx
+++ b/PROGRAMACION ORIENTADA A OBJETOS/Manual de Usuario.docx
@@ -70,8 +70,148 @@
           <w:sz w:val="24"/>
           <w:szCs w:val="24"/>
         </w:rPr>
-        <w:t xml:space="preserve">Para hacer esto posible no es de olvidar a los ciudadanos más vulnerable y que no disponen de los recursos tecnológicos necesarios para realizar la cita por medio de una pagina web, dichas personas podrán realizar su cita en cualquiera de las cabinas de soporte, ahí será brindarán sus datos para ser registrados en el sistema y posteriormente recibirán la información de su primera cita, dicho software también será utilizado al momento de la vacunación ya es necesario </w:t>
-      </w:r>
+        <w:t>Para hacer esto posible no es de olvidar a los ciudadanos más vulnerable y que no disponen de los recursos tecnológicos necesarios para realizar la cita por medio de una pagina web, dichas personas podrán realizar su cita en cualquiera de las cabinas de soporte, ahí será brindarán sus datos para ser registrados en el sistema y posteriormente recibirán la información de su primera cita, dicho software también será utilizado al momento de la vacunación ya</w:t>
+      </w:r>
+      <w:r>
+        <w:rPr>
+          <w:sz w:val="24"/>
+          <w:szCs w:val="24"/>
+        </w:rPr>
+        <w:t xml:space="preserve"> que</w:t>
+      </w:r>
+      <w:r>
+        <w:rPr>
+          <w:sz w:val="24"/>
+          <w:szCs w:val="24"/>
+        </w:rPr>
+        <w:t xml:space="preserve"> es necesario</w:t>
+      </w:r>
+      <w:r>
+        <w:rPr>
+          <w:sz w:val="24"/>
+          <w:szCs w:val="24"/>
+        </w:rPr>
+        <w:t xml:space="preserve"> registra la fecha y hora en la que se realizó la vacunación, de igual manera durante el proceso de observación el cual dura 30 minutos es imprescindible el registrar si se presentó algún/os efecto/s secundario en ese lapso de tiempo.</w:t>
+      </w:r>
+    </w:p>
+    <w:p>
+      <w:pPr>
+        <w:rPr>
+          <w:sz w:val="24"/>
+          <w:szCs w:val="24"/>
+        </w:rPr>
+      </w:pPr>
+      <w:r>
+        <w:rPr>
+          <w:sz w:val="24"/>
+          <w:szCs w:val="24"/>
+        </w:rPr>
+        <w:t>Todo lo mencionado previamente brinda una ayuda enorme al Proceso de Vacunación en el Salvador y hace evidente el porqué de su creación.</w:t>
+      </w:r>
+    </w:p>
+    <w:p>
+      <w:pPr>
+        <w:rPr>
+          <w:sz w:val="24"/>
+          <w:szCs w:val="24"/>
+        </w:rPr>
+      </w:pPr>
+    </w:p>
+    <w:p>
+      <w:pPr>
+        <w:rPr>
+          <w:sz w:val="24"/>
+          <w:szCs w:val="24"/>
+        </w:rPr>
+      </w:pPr>
+    </w:p>
+    <w:p>
+      <w:pPr>
+        <w:rPr>
+          <w:sz w:val="24"/>
+          <w:szCs w:val="24"/>
+        </w:rPr>
+      </w:pPr>
+    </w:p>
+    <w:p>
+      <w:pPr>
+        <w:rPr>
+          <w:sz w:val="24"/>
+          <w:szCs w:val="24"/>
+        </w:rPr>
+      </w:pPr>
+    </w:p>
+    <w:p>
+      <w:pPr>
+        <w:rPr>
+          <w:sz w:val="24"/>
+          <w:szCs w:val="24"/>
+        </w:rPr>
+      </w:pPr>
+    </w:p>
+    <w:p>
+      <w:pPr>
+        <w:rPr>
+          <w:sz w:val="24"/>
+          <w:szCs w:val="24"/>
+        </w:rPr>
+      </w:pPr>
+    </w:p>
+    <w:p>
+      <w:pPr>
+        <w:rPr>
+          <w:sz w:val="24"/>
+          <w:szCs w:val="24"/>
+        </w:rPr>
+      </w:pPr>
+    </w:p>
+    <w:p>
+      <w:pPr>
+        <w:rPr>
+          <w:sz w:val="24"/>
+          <w:szCs w:val="24"/>
+        </w:rPr>
+      </w:pPr>
+    </w:p>
+    <w:p>
+      <w:pPr>
+        <w:rPr>
+          <w:sz w:val="24"/>
+          <w:szCs w:val="24"/>
+        </w:rPr>
+      </w:pPr>
+    </w:p>
+    <w:p>
+      <w:pPr>
+        <w:rPr>
+          <w:sz w:val="24"/>
+          <w:szCs w:val="24"/>
+        </w:rPr>
+      </w:pPr>
+    </w:p>
+    <w:p>
+      <w:pPr>
+        <w:rPr>
+          <w:sz w:val="24"/>
+          <w:szCs w:val="24"/>
+        </w:rPr>
+      </w:pPr>
+    </w:p>
+    <w:p>
+      <w:pPr>
+        <w:rPr>
+          <w:sz w:val="24"/>
+          <w:szCs w:val="24"/>
+        </w:rPr>
+      </w:pPr>
+    </w:p>
+    <w:p>
+      <w:pPr>
+        <w:rPr>
+          <w:sz w:val="24"/>
+          <w:szCs w:val="24"/>
+        </w:rPr>
+      </w:pPr>
     </w:p>
     <w:p>
       <w:pPr>
@@ -255,6 +395,7 @@
         </v:shapetype>
         <v:shape id="WordPictureWatermark7113922" o:spid="_x0000_s2050" type="#_x0000_t75" style="position:absolute;margin-left:0;margin-top:0;width:441.6pt;height:441.6pt;z-index:-251657216;mso-position-horizontal:center;mso-position-horizontal-relative:margin;mso-position-vertical:center;mso-position-vertical-relative:margin" o:allowincell="f">
           <v:imagedata r:id="rId1" o:title="unnamed" gain="19661f" blacklevel="22938f"/>
+          <w10:wrap anchorx="margin" anchory="margin"/>
         </v:shape>
       </w:pict>
     </w:r>
@@ -309,6 +450,7 @@
         </v:shapetype>
         <v:shape id="WordPictureWatermark7113923" o:spid="_x0000_s2051" type="#_x0000_t75" style="position:absolute;left:0;text-align:left;margin-left:0;margin-top:0;width:441.6pt;height:441.6pt;z-index:-251656192;mso-position-horizontal:center;mso-position-horizontal-relative:margin;mso-position-vertical:center;mso-position-vertical-relative:margin" o:allowincell="f">
           <v:imagedata r:id="rId1" o:title="unnamed" gain="19661f" blacklevel="22938f"/>
+          <w10:wrap anchorx="margin" anchory="margin"/>
         </v:shape>
       </w:pict>
     </w:r>
@@ -359,6 +501,7 @@
         </v:shapetype>
         <v:shape id="WordPictureWatermark7113921" o:spid="_x0000_s2049" type="#_x0000_t75" style="position:absolute;margin-left:0;margin-top:0;width:441.6pt;height:441.6pt;z-index:-251658240;mso-position-horizontal:center;mso-position-horizontal-relative:margin;mso-position-vertical:center;mso-position-vertical-relative:margin" o:allowincell="f">
           <v:imagedata r:id="rId1" o:title="unnamed" gain="19661f" blacklevel="22938f"/>
+          <w10:wrap anchorx="margin" anchory="margin"/>
         </v:shape>
       </w:pict>
     </w:r>

</xml_diff>